<commit_message>
completed project proposal, submitted
</commit_message>
<xml_diff>
--- a/docs/Roads_proposal.docx
+++ b/docs/Roads_proposal.docx
@@ -1,72 +1,87 @@
 
 <file path=word/document.xml><?xml version="1.0" encoding="utf-8"?>
-<w:document xmlns:mc="http://schemas.openxmlformats.org/markup-compatibility/2006" xmlns:o="urn:schemas-microsoft-com:office:office" xmlns:r="http://schemas.openxmlformats.org/officeDocument/2006/relationships" xmlns:m="http://schemas.openxmlformats.org/officeDocument/2006/math" xmlns:v="urn:schemas-microsoft-com:vml" xmlns:wp="http://schemas.openxmlformats.org/drawingml/2006/wordprocessingDrawing" xmlns:w10="urn:schemas-microsoft-com:office:word" xmlns:w="http://schemas.openxmlformats.org/wordprocessingml/2006/main" xmlns:wne="http://schemas.microsoft.com/office/word/2006/wordml" xmlns:sl="http://schemas.openxmlformats.org/schemaLibrary/2006/main" xmlns:a="http://schemas.openxmlformats.org/drawingml/2006/main" xmlns:pic="http://schemas.openxmlformats.org/drawingml/2006/picture" xmlns:c="http://schemas.openxmlformats.org/drawingml/2006/chart" xmlns:lc="http://schemas.openxmlformats.org/drawingml/2006/lockedCanvas" xmlns:dgm="http://schemas.openxmlformats.org/drawingml/2006/diagram" xmlns:wps="http://schemas.microsoft.com/office/word/2010/wordprocessingShape" xmlns:wpg="http://schemas.microsoft.com/office/word/2010/wordprocessingGroup" xmlns:w14="http://schemas.microsoft.com/office/word/2010/wordml" xmlns:w15="http://schemas.microsoft.com/office/word/2012/wordml" xmlns:w16="http://schemas.microsoft.com/office/word/2018/wordml" xmlns:w16cex="http://schemas.microsoft.com/office/word/2018/wordml/cex" xmlns:w16cid="http://schemas.microsoft.com/office/word/2016/wordml/cid" xmlns="http://schemas.microsoft.com/office/tasks/2019/documenttasks" xmlns:cr="http://schemas.microsoft.com/office/comments/2020/reactions">
+<w:document xmlns:o="urn:schemas-microsoft-com:office:office" xmlns:r="http://schemas.openxmlformats.org/officeDocument/2006/relationships" xmlns:v="urn:schemas-microsoft-com:vml" xmlns:w="http://schemas.openxmlformats.org/wordprocessingml/2006/main" xmlns:w10="urn:schemas-microsoft-com:office:word" xmlns:wp="http://schemas.openxmlformats.org/drawingml/2006/wordprocessingDrawing" xmlns:wps="http://schemas.microsoft.com/office/word/2010/wordprocessingShape" xmlns:wpg="http://schemas.microsoft.com/office/word/2010/wordprocessingGroup" xmlns:mc="http://schemas.openxmlformats.org/markup-compatibility/2006" xmlns:wp14="http://schemas.microsoft.com/office/word/2010/wordprocessingDrawing" xmlns:w14="http://schemas.microsoft.com/office/word/2010/wordml" xmlns:w15="http://schemas.microsoft.com/office/word/2012/wordml" mc:Ignorable="w14 wp14 w15">
   <w:body>
     <w:p>
       <w:pPr>
-        <w:rPr>
-          <w:sz w:val="28"/>
-          <w:szCs w:val="28"/>
-        </w:rPr>
-      </w:pPr>
-      <w:r>
-        <w:rPr>
-          <w:b w:val="1"/>
-          <w:sz w:val="28"/>
-          <w:szCs w:val="28"/>
-          <w:rtl w:val="0"/>
-        </w:rPr>
-        <w:t xml:space="preserve">Title</w:t>
-      </w:r>
-      <w:r>
-        <w:rPr>
-          <w:sz w:val="28"/>
-          <w:szCs w:val="28"/>
-          <w:rtl w:val="0"/>
-        </w:rPr>
-        <w:t xml:space="preserve">: exploring the correlation between a country’s history/geography and its road network graph.</w:t>
-      </w:r>
-    </w:p>
-    <w:p>
-      <w:pPr>
-        <w:rPr>
-          <w:sz w:val="28"/>
-          <w:szCs w:val="28"/>
-        </w:rPr>
-      </w:pPr>
-      <w:r>
-        <w:rPr>
-          <w:rtl w:val="0"/>
-        </w:rPr>
-      </w:r>
-    </w:p>
-    <w:p>
-      <w:pPr>
-        <w:rPr>
-          <w:sz w:val="28"/>
-          <w:szCs w:val="28"/>
-        </w:rPr>
-      </w:pPr>
-      <w:r>
-        <w:rPr>
-          <w:b w:val="1"/>
-          <w:sz w:val="28"/>
-          <w:szCs w:val="28"/>
-          <w:rtl w:val="0"/>
-        </w:rPr>
-        <w:t xml:space="preserve">Motivation</w:t>
-      </w:r>
-      <w:r>
-        <w:rPr>
-          <w:sz w:val="28"/>
-          <w:szCs w:val="28"/>
-          <w:rtl w:val="0"/>
-        </w:rPr>
-        <w:t xml:space="preserve">:</w:t>
-      </w:r>
-    </w:p>
-    <w:p>
-      <w:pPr>
+        <w:pStyle w:val="Normal1"/>
+        <w:rPr>
+          <w:sz w:val="28"/>
+          <w:szCs w:val="28"/>
+        </w:rPr>
+      </w:pPr>
+      <w:r>
+        <w:rPr>
+          <w:b/>
+          <w:sz w:val="28"/>
+          <w:szCs w:val="28"/>
+        </w:rPr>
+        <w:t>Title</w:t>
+      </w:r>
+      <w:r>
+        <w:rPr>
+          <w:sz w:val="28"/>
+          <w:szCs w:val="28"/>
+        </w:rPr>
+        <w:t xml:space="preserve">: </w:t>
+      </w:r>
+      <w:r>
+        <w:rPr>
+          <w:sz w:val="28"/>
+          <w:szCs w:val="28"/>
+        </w:rPr>
+        <w:t>E</w:t>
+      </w:r>
+      <w:r>
+        <w:rPr>
+          <w:sz w:val="28"/>
+          <w:szCs w:val="28"/>
+        </w:rPr>
+        <w:t>xploring the correlation between a country’s history/geography and its road network graph</w:t>
+      </w:r>
+    </w:p>
+    <w:p>
+      <w:pPr>
+        <w:pStyle w:val="Normal1"/>
+        <w:rPr>
+          <w:sz w:val="28"/>
+          <w:szCs w:val="28"/>
+        </w:rPr>
+      </w:pPr>
+      <w:r>
+        <w:rPr>
+          <w:sz w:val="28"/>
+          <w:szCs w:val="28"/>
+        </w:rPr>
+      </w:r>
+    </w:p>
+    <w:p>
+      <w:pPr>
+        <w:pStyle w:val="Normal1"/>
+        <w:rPr>
+          <w:sz w:val="28"/>
+          <w:szCs w:val="28"/>
+        </w:rPr>
+      </w:pPr>
+      <w:r>
+        <w:rPr>
+          <w:b/>
+          <w:sz w:val="28"/>
+          <w:szCs w:val="28"/>
+        </w:rPr>
+        <w:t>Motivation</w:t>
+      </w:r>
+      <w:r>
+        <w:rPr>
+          <w:sz w:val="28"/>
+          <w:szCs w:val="28"/>
+        </w:rPr>
+        <w:t>:</w:t>
+      </w:r>
+    </w:p>
+    <w:p>
+      <w:pPr>
+        <w:pStyle w:val="Normal1"/>
         <w:numPr>
           <w:ilvl w:val="0"/>
           <w:numId w:val="3"/>
@@ -81,13 +96,20 @@
         <w:rPr>
           <w:sz w:val="28"/>
           <w:szCs w:val="28"/>
-          <w:rtl w:val="0"/>
-        </w:rPr>
-        <w:t xml:space="preserve">Intuitively, countries with different histories, geographies and development timelines should have roads differently structured. </w:t>
-      </w:r>
-    </w:p>
-    <w:p>
-      <w:pPr>
+        </w:rPr>
+        <w:t xml:space="preserve">Intuitively, countries with different histories, geographies and development timelines should have differently structured </w:t>
+      </w:r>
+      <w:r>
+        <w:rPr>
+          <w:sz w:val="28"/>
+          <w:szCs w:val="28"/>
+        </w:rPr>
+        <w:t>roads</w:t>
+      </w:r>
+    </w:p>
+    <w:p>
+      <w:pPr>
+        <w:pStyle w:val="Normal1"/>
         <w:numPr>
           <w:ilvl w:val="0"/>
           <w:numId w:val="3"/>
@@ -102,13 +124,27 @@
         <w:rPr>
           <w:sz w:val="28"/>
           <w:szCs w:val="28"/>
-          <w:rtl w:val="0"/>
-        </w:rPr>
-        <w:t xml:space="preserve">The road graphs of european countries, with thousands of years of gradual development history, should have more in common with each other rather than the ones found in the US, given their relatively rapid development</w:t>
-      </w:r>
-    </w:p>
-    <w:p>
-      <w:pPr>
+        </w:rPr>
+        <w:t xml:space="preserve">The road graphs of european countries, with thousands of years of gradual development history, should have more in common with each other rather than the ones found, </w:t>
+      </w:r>
+      <w:r>
+        <w:rPr>
+          <w:sz w:val="28"/>
+          <w:szCs w:val="28"/>
+        </w:rPr>
+        <w:t>for example,</w:t>
+      </w:r>
+      <w:r>
+        <w:rPr>
+          <w:sz w:val="28"/>
+          <w:szCs w:val="28"/>
+        </w:rPr>
+        <w:t xml:space="preserve"> in the US, given their relatively rapid development</w:t>
+      </w:r>
+    </w:p>
+    <w:p>
+      <w:pPr>
+        <w:pStyle w:val="Normal1"/>
         <w:numPr>
           <w:ilvl w:val="0"/>
           <w:numId w:val="3"/>
@@ -123,13 +159,13 @@
         <w:rPr>
           <w:sz w:val="28"/>
           <w:szCs w:val="28"/>
-          <w:rtl w:val="0"/>
-        </w:rPr>
-        <w:t xml:space="preserve">Do measurable graph properties actually reflect this intuition?</w:t>
-      </w:r>
-    </w:p>
-    <w:p>
-      <w:pPr>
+        </w:rPr>
+        <w:t>Do measurable graph properties actually reflect this intuition?</w:t>
+      </w:r>
+    </w:p>
+    <w:p>
+      <w:pPr>
+        <w:pStyle w:val="Normal1"/>
         <w:numPr>
           <w:ilvl w:val="0"/>
           <w:numId w:val="3"/>
@@ -144,51 +180,347 @@
         <w:rPr>
           <w:sz w:val="28"/>
           <w:szCs w:val="28"/>
-          <w:rtl w:val="0"/>
-        </w:rPr>
-        <w:t xml:space="preserve">Data: …</w:t>
-      </w:r>
-    </w:p>
-    <w:p>
-      <w:pPr>
-        <w:rPr>
-          <w:sz w:val="28"/>
-          <w:szCs w:val="28"/>
-        </w:rPr>
-      </w:pPr>
-      <w:r>
-        <w:rPr>
-          <w:rtl w:val="0"/>
-        </w:rPr>
-      </w:r>
-    </w:p>
-    <w:p>
-      <w:pPr>
-        <w:rPr>
-          <w:sz w:val="28"/>
-          <w:szCs w:val="28"/>
-        </w:rPr>
-      </w:pPr>
-      <w:r>
-        <w:rPr>
-          <w:b w:val="1"/>
-          <w:sz w:val="28"/>
-          <w:szCs w:val="28"/>
-          <w:rtl w:val="0"/>
-        </w:rPr>
-        <w:t xml:space="preserve">Method</w:t>
-      </w:r>
-      <w:r>
-        <w:rPr>
-          <w:sz w:val="28"/>
-          <w:szCs w:val="28"/>
-          <w:rtl w:val="0"/>
-        </w:rPr>
-        <w:t xml:space="preserve">:</w:t>
-      </w:r>
-    </w:p>
-    <w:p>
-      <w:pPr>
+        </w:rPr>
+        <w:t>Are real-life road networks distinguishable from random networks?</w:t>
+      </w:r>
+    </w:p>
+    <w:p>
+      <w:pPr>
+        <w:pStyle w:val="Normal1"/>
+        <w:numPr>
+          <w:ilvl w:val="0"/>
+          <w:numId w:val="3"/>
+        </w:numPr>
+        <w:ind w:left="720" w:hanging="360"/>
+        <w:rPr>
+          <w:sz w:val="28"/>
+          <w:szCs w:val="28"/>
+        </w:rPr>
+      </w:pPr>
+      <w:r>
+        <w:rPr>
+          <w:sz w:val="28"/>
+          <w:szCs w:val="28"/>
+        </w:rPr>
+        <w:t xml:space="preserve">Data: </w:t>
+      </w:r>
+      <w:r>
+        <w:rPr>
+          <w:sz w:val="28"/>
+          <w:szCs w:val="28"/>
+        </w:rPr>
+        <w:t>the following graphs available from public repositories (</w:t>
+      </w:r>
+      <w:r>
+        <w:rPr>
+          <w:sz w:val="28"/>
+          <w:szCs w:val="28"/>
+        </w:rPr>
+        <w:t>snap.stanford.edu and networkrepository.com)</w:t>
+        <w:softHyphen/>
+      </w:r>
+    </w:p>
+    <w:p>
+      <w:pPr>
+        <w:pStyle w:val="Normal1"/>
+        <w:numPr>
+          <w:ilvl w:val="1"/>
+          <w:numId w:val="3"/>
+        </w:numPr>
+        <w:ind w:left="720" w:hanging="360"/>
+        <w:rPr>
+          <w:sz w:val="28"/>
+          <w:szCs w:val="28"/>
+        </w:rPr>
+      </w:pPr>
+      <w:r>
+        <w:rPr>
+          <w:sz w:val="28"/>
+          <w:szCs w:val="28"/>
+        </w:rPr>
+        <w:t>road-italy-osm (~7M nodes, 7M edges)</w:t>
+      </w:r>
+    </w:p>
+    <w:p>
+      <w:pPr>
+        <w:pStyle w:val="Normal1"/>
+        <w:numPr>
+          <w:ilvl w:val="1"/>
+          <w:numId w:val="3"/>
+        </w:numPr>
+        <w:ind w:left="720" w:hanging="360"/>
+        <w:rPr>
+          <w:sz w:val="28"/>
+          <w:szCs w:val="28"/>
+        </w:rPr>
+      </w:pPr>
+      <w:r>
+        <w:rPr>
+          <w:sz w:val="28"/>
+          <w:szCs w:val="28"/>
+        </w:rPr>
+        <w:t>road-germany-osm (12M nodes, 12M edges)</w:t>
+      </w:r>
+    </w:p>
+    <w:p>
+      <w:pPr>
+        <w:pStyle w:val="Normal1"/>
+        <w:numPr>
+          <w:ilvl w:val="1"/>
+          <w:numId w:val="3"/>
+        </w:numPr>
+        <w:ind w:left="720" w:hanging="360"/>
+        <w:rPr>
+          <w:sz w:val="28"/>
+          <w:szCs w:val="28"/>
+        </w:rPr>
+      </w:pPr>
+      <w:r>
+        <w:rPr>
+          <w:sz w:val="28"/>
+          <w:szCs w:val="28"/>
+        </w:rPr>
+        <w:t>road-great-britain-osm (8M nodes, 8M edges)</w:t>
+      </w:r>
+    </w:p>
+    <w:p>
+      <w:pPr>
+        <w:pStyle w:val="Normal1"/>
+        <w:numPr>
+          <w:ilvl w:val="1"/>
+          <w:numId w:val="3"/>
+        </w:numPr>
+        <w:ind w:left="720" w:hanging="360"/>
+        <w:rPr>
+          <w:sz w:val="28"/>
+          <w:szCs w:val="28"/>
+        </w:rPr>
+      </w:pPr>
+      <w:r>
+        <w:rPr>
+          <w:sz w:val="28"/>
+          <w:szCs w:val="28"/>
+        </w:rPr>
+        <w:t>road-belgium-osm (1M nodes, 2M edges)</w:t>
+      </w:r>
+    </w:p>
+    <w:p>
+      <w:pPr>
+        <w:pStyle w:val="Normal1"/>
+        <w:numPr>
+          <w:ilvl w:val="1"/>
+          <w:numId w:val="3"/>
+        </w:numPr>
+        <w:ind w:left="720" w:hanging="360"/>
+        <w:rPr>
+          <w:sz w:val="28"/>
+          <w:szCs w:val="28"/>
+        </w:rPr>
+      </w:pPr>
+      <w:r>
+        <w:rPr>
+          <w:sz w:val="28"/>
+          <w:szCs w:val="28"/>
+        </w:rPr>
+        <w:t>road-luxembourg-osm (115k nodes, 115k edges)</w:t>
+      </w:r>
+    </w:p>
+    <w:p>
+      <w:pPr>
+        <w:pStyle w:val="Normal1"/>
+        <w:numPr>
+          <w:ilvl w:val="1"/>
+          <w:numId w:val="3"/>
+        </w:numPr>
+        <w:ind w:left="720" w:hanging="360"/>
+        <w:rPr>
+          <w:sz w:val="28"/>
+          <w:szCs w:val="28"/>
+        </w:rPr>
+      </w:pPr>
+      <w:r>
+        <w:rPr>
+          <w:sz w:val="28"/>
+          <w:szCs w:val="28"/>
+        </w:rPr>
+        <w:t>road-netherlands-osm (2M nodes, 2M edges)</w:t>
+      </w:r>
+    </w:p>
+    <w:p>
+      <w:pPr>
+        <w:pStyle w:val="Normal1"/>
+        <w:numPr>
+          <w:ilvl w:val="1"/>
+          <w:numId w:val="3"/>
+        </w:numPr>
+        <w:ind w:left="720" w:hanging="360"/>
+        <w:rPr>
+          <w:sz w:val="28"/>
+          <w:szCs w:val="28"/>
+        </w:rPr>
+      </w:pPr>
+      <w:r>
+        <w:rPr>
+          <w:sz w:val="28"/>
+          <w:szCs w:val="28"/>
+        </w:rPr>
+        <w:t>road-road-usa (24M nodes, 29M edges)</w:t>
+      </w:r>
+    </w:p>
+    <w:p>
+      <w:pPr>
+        <w:pStyle w:val="Normal1"/>
+        <w:numPr>
+          <w:ilvl w:val="1"/>
+          <w:numId w:val="3"/>
+        </w:numPr>
+        <w:ind w:left="720" w:hanging="360"/>
+        <w:rPr>
+          <w:sz w:val="28"/>
+          <w:szCs w:val="28"/>
+        </w:rPr>
+      </w:pPr>
+      <w:r>
+        <w:rPr>
+          <w:sz w:val="28"/>
+          <w:szCs w:val="28"/>
+        </w:rPr>
+        <w:t>road-roadNet-CA (2M nodes, 3M edges)</w:t>
+      </w:r>
+    </w:p>
+    <w:p>
+      <w:pPr>
+        <w:pStyle w:val="Normal1"/>
+        <w:numPr>
+          <w:ilvl w:val="1"/>
+          <w:numId w:val="3"/>
+        </w:numPr>
+        <w:ind w:left="720" w:hanging="360"/>
+        <w:rPr>
+          <w:sz w:val="28"/>
+          <w:szCs w:val="28"/>
+        </w:rPr>
+      </w:pPr>
+      <w:r>
+        <w:rPr>
+          <w:sz w:val="28"/>
+          <w:szCs w:val="28"/>
+        </w:rPr>
+        <w:t xml:space="preserve">road-roadNet-PA (1M </w:t>
+      </w:r>
+      <w:r>
+        <w:rPr>
+          <w:sz w:val="28"/>
+          <w:szCs w:val="28"/>
+        </w:rPr>
+        <w:t>nodes</w:t>
+      </w:r>
+      <w:r>
+        <w:rPr>
+          <w:sz w:val="28"/>
+          <w:szCs w:val="28"/>
+        </w:rPr>
+        <w:t>, 2M edges)</w:t>
+      </w:r>
+    </w:p>
+    <w:p>
+      <w:pPr>
+        <w:pStyle w:val="Normal1"/>
+        <w:numPr>
+          <w:ilvl w:val="1"/>
+          <w:numId w:val="3"/>
+        </w:numPr>
+        <w:ind w:left="720" w:hanging="360"/>
+        <w:rPr>
+          <w:sz w:val="28"/>
+          <w:szCs w:val="28"/>
+        </w:rPr>
+      </w:pPr>
+      <w:r>
+        <w:rPr>
+          <w:sz w:val="28"/>
+          <w:szCs w:val="28"/>
+        </w:rPr>
+        <w:t xml:space="preserve">road-roadNet-TX (1M nodes, </w:t>
+      </w:r>
+      <w:r>
+        <w:rPr>
+          <w:sz w:val="28"/>
+          <w:szCs w:val="28"/>
+        </w:rPr>
+        <w:t>2M edges)</w:t>
+      </w:r>
+    </w:p>
+    <w:p>
+      <w:pPr>
+        <w:pStyle w:val="Normal1"/>
+        <w:numPr>
+          <w:ilvl w:val="1"/>
+          <w:numId w:val="3"/>
+        </w:numPr>
+        <w:ind w:left="720" w:hanging="360"/>
+        <w:rPr>
+          <w:sz w:val="28"/>
+          <w:szCs w:val="28"/>
+        </w:rPr>
+      </w:pPr>
+      <w:r>
+        <w:rPr>
+          <w:sz w:val="28"/>
+          <w:szCs w:val="28"/>
+        </w:rPr>
+        <w:t>r</w:t>
+      </w:r>
+      <w:r>
+        <w:rPr>
+          <w:sz w:val="28"/>
+          <w:szCs w:val="28"/>
+        </w:rPr>
+        <w:t>oad-asia-osm (12M nodes, 13M edges)</w:t>
+      </w:r>
+    </w:p>
+    <w:p>
+      <w:pPr>
+        <w:pStyle w:val="Normal1"/>
+        <w:rPr>
+          <w:sz w:val="28"/>
+          <w:szCs w:val="28"/>
+        </w:rPr>
+      </w:pPr>
+      <w:r>
+        <w:rPr>
+          <w:sz w:val="28"/>
+          <w:szCs w:val="28"/>
+        </w:rPr>
+      </w:r>
+    </w:p>
+    <w:p>
+      <w:pPr>
+        <w:pStyle w:val="Normal1"/>
+        <w:rPr>
+          <w:sz w:val="28"/>
+          <w:szCs w:val="28"/>
+        </w:rPr>
+      </w:pPr>
+      <w:r>
+        <w:rPr>
+          <w:b/>
+          <w:sz w:val="28"/>
+          <w:szCs w:val="28"/>
+        </w:rPr>
+        <w:t>Method</w:t>
+      </w:r>
+      <w:r>
+        <w:rPr>
+          <w:sz w:val="28"/>
+          <w:szCs w:val="28"/>
+        </w:rPr>
+        <w:t>:</w:t>
+      </w:r>
+    </w:p>
+    <w:p>
+      <w:pPr>
+        <w:pStyle w:val="Normal1"/>
         <w:numPr>
           <w:ilvl w:val="0"/>
           <w:numId w:val="1"/>
@@ -203,13 +535,13 @@
         <w:rPr>
           <w:sz w:val="28"/>
           <w:szCs w:val="28"/>
-          <w:rtl w:val="0"/>
-        </w:rPr>
-        <w:t xml:space="preserve">betweenness centrality, motifs, closeness centrality, clustering to see if it separates some peculiar parts of the graphs,</w:t>
-      </w:r>
-    </w:p>
-    <w:p>
-      <w:pPr>
+        </w:rPr>
+        <w:t>Problem: Compute average centrality scores, motifs, clustering coefficient of road graphs and use them as features for clustering of said data. Confront features of real data with random graphs</w:t>
+      </w:r>
+    </w:p>
+    <w:p>
+      <w:pPr>
+        <w:pStyle w:val="Normal1"/>
         <w:numPr>
           <w:ilvl w:val="0"/>
           <w:numId w:val="1"/>
@@ -224,51 +556,59 @@
         <w:rPr>
           <w:sz w:val="28"/>
           <w:szCs w:val="28"/>
-          <w:rtl w:val="0"/>
-        </w:rPr>
-        <w:t xml:space="preserve">Algorithms: …</w:t>
-      </w:r>
-    </w:p>
-    <w:p>
-      <w:pPr>
-        <w:rPr>
-          <w:sz w:val="28"/>
-          <w:szCs w:val="28"/>
-        </w:rPr>
-      </w:pPr>
-      <w:r>
-        <w:rPr>
-          <w:rtl w:val="0"/>
-        </w:rPr>
-      </w:r>
-    </w:p>
-    <w:p>
-      <w:pPr>
-        <w:rPr>
-          <w:sz w:val="28"/>
-          <w:szCs w:val="28"/>
-        </w:rPr>
-      </w:pPr>
-      <w:r>
-        <w:rPr>
-          <w:b w:val="1"/>
-          <w:sz w:val="28"/>
-          <w:szCs w:val="28"/>
-          <w:rtl w:val="0"/>
-        </w:rPr>
-        <w:t xml:space="preserve">Intended experiments</w:t>
-      </w:r>
-      <w:r>
-        <w:rPr>
-          <w:sz w:val="28"/>
-          <w:szCs w:val="28"/>
-          <w:rtl w:val="0"/>
-        </w:rPr>
-        <w:t xml:space="preserve">:</w:t>
-      </w:r>
-    </w:p>
-    <w:p>
-      <w:pPr>
+        </w:rPr>
+        <w:t xml:space="preserve">Algorithms: </w:t>
+      </w:r>
+      <w:r>
+        <w:rPr>
+          <w:sz w:val="28"/>
+          <w:szCs w:val="28"/>
+        </w:rPr>
+        <w:t>We are going to try using the algorithms seen in class that provide an exact solution. If that proves too slow we will employ an approximate algorithm</w:t>
+      </w:r>
+    </w:p>
+    <w:p>
+      <w:pPr>
+        <w:pStyle w:val="Normal1"/>
+        <w:rPr>
+          <w:sz w:val="28"/>
+          <w:szCs w:val="28"/>
+        </w:rPr>
+      </w:pPr>
+      <w:r>
+        <w:rPr/>
+      </w:r>
+      <w:r>
+        <w:br w:type="page"/>
+      </w:r>
+    </w:p>
+    <w:p>
+      <w:pPr>
+        <w:pStyle w:val="Normal1"/>
+        <w:rPr>
+          <w:sz w:val="28"/>
+          <w:szCs w:val="28"/>
+        </w:rPr>
+      </w:pPr>
+      <w:r>
+        <w:rPr>
+          <w:b/>
+          <w:sz w:val="28"/>
+          <w:szCs w:val="28"/>
+        </w:rPr>
+        <w:t>Intended experiments</w:t>
+      </w:r>
+      <w:r>
+        <w:rPr>
+          <w:sz w:val="28"/>
+          <w:szCs w:val="28"/>
+        </w:rPr>
+        <w:t>:</w:t>
+      </w:r>
+    </w:p>
+    <w:p>
+      <w:pPr>
+        <w:pStyle w:val="Normal1"/>
         <w:numPr>
           <w:ilvl w:val="0"/>
           <w:numId w:val="2"/>
@@ -283,13 +623,27 @@
         <w:rPr>
           <w:sz w:val="28"/>
           <w:szCs w:val="28"/>
-          <w:rtl w:val="0"/>
-        </w:rPr>
-        <w:t xml:space="preserve">we will use implementations available at:  …</w:t>
-      </w:r>
-    </w:p>
-    <w:p>
-      <w:pPr>
+        </w:rPr>
+        <w:t>W</w:t>
+      </w:r>
+      <w:r>
+        <w:rPr>
+          <w:sz w:val="28"/>
+          <w:szCs w:val="28"/>
+        </w:rPr>
+        <w:t xml:space="preserve">e will use </w:t>
+      </w:r>
+      <w:r>
+        <w:rPr>
+          <w:sz w:val="28"/>
+          <w:szCs w:val="28"/>
+        </w:rPr>
+        <w:t>the python language together with the graph analysis library networkx (networkx.org) which implements many common graph operations</w:t>
+      </w:r>
+    </w:p>
+    <w:p>
+      <w:pPr>
+        <w:pStyle w:val="Normal1"/>
         <w:numPr>
           <w:ilvl w:val="0"/>
           <w:numId w:val="2"/>
@@ -304,13 +658,48 @@
         <w:rPr>
           <w:sz w:val="28"/>
           <w:szCs w:val="28"/>
-          <w:rtl w:val="0"/>
-        </w:rPr>
-        <w:t xml:space="preserve">compute closeness centrality and betweenness centrality for all the graphs, then compare the obtained results between them;</w:t>
-      </w:r>
-    </w:p>
-    <w:p>
-      <w:pPr>
+        </w:rPr>
+        <w:t xml:space="preserve">Machine for experiments: </w:t>
+      </w:r>
+      <w:r>
+        <w:rPr>
+          <w:sz w:val="28"/>
+          <w:szCs w:val="28"/>
+        </w:rPr>
+        <w:t xml:space="preserve">We </w:t>
+      </w:r>
+      <w:r>
+        <w:rPr>
+          <w:sz w:val="28"/>
+          <w:szCs w:val="28"/>
+        </w:rPr>
+        <w:t>plan to</w:t>
+      </w:r>
+      <w:r>
+        <w:rPr>
+          <w:sz w:val="28"/>
+          <w:szCs w:val="28"/>
+        </w:rPr>
+        <w:t xml:space="preserve"> interchangeably use the personal computers of the members of this group (a linux pc with 8gb RAM, a windows pc with 8gb RAM, </w:t>
+      </w:r>
+      <w:r>
+        <w:rPr>
+          <w:sz w:val="28"/>
+          <w:szCs w:val="28"/>
+        </w:rPr>
+        <w:t xml:space="preserve">a windows pc with 12 gb RAM. None posess a GPU). </w:t>
+      </w:r>
+      <w:r>
+        <w:rPr>
+          <w:sz w:val="28"/>
+          <w:szCs w:val="28"/>
+        </w:rPr>
+        <w:t>Should they prove insufficiently powerful for this task we will make use of Google Colab</w:t>
+      </w:r>
+    </w:p>
+    <w:p>
+      <w:pPr>
+        <w:pStyle w:val="Normal1"/>
         <w:numPr>
           <w:ilvl w:val="0"/>
           <w:numId w:val="2"/>
@@ -325,15 +714,15 @@
         <w:rPr>
           <w:sz w:val="28"/>
           <w:szCs w:val="28"/>
-          <w:rtl w:val="0"/>
-        </w:rPr>
-        <w:t xml:space="preserve">clustering coefficient</w:t>
-      </w:r>
-    </w:p>
-    <w:p>
-      <w:pPr>
-        <w:numPr>
-          <w:ilvl w:val="0"/>
+        </w:rPr>
+        <w:t>Experiments:</w:t>
+      </w:r>
+    </w:p>
+    <w:p>
+      <w:pPr>
+        <w:pStyle w:val="Normal1"/>
+        <w:numPr>
+          <w:ilvl w:val="1"/>
           <w:numId w:val="2"/>
         </w:numPr>
         <w:ind w:left="720" w:hanging="360"/>
@@ -346,15 +735,15 @@
         <w:rPr>
           <w:sz w:val="28"/>
           <w:szCs w:val="28"/>
-          <w:rtl w:val="0"/>
-        </w:rPr>
-        <w:t xml:space="preserve">compute the number of triangles of the graphs and compare them;</w:t>
-      </w:r>
-    </w:p>
-    <w:p>
-      <w:pPr>
-        <w:numPr>
-          <w:ilvl w:val="0"/>
+        </w:rPr>
+        <w:t>For each graph: compute average closeness centrality and betweenness centrality, clustering coefficient and number of motifs up to a certain number of nodes depending on computational time</w:t>
+      </w:r>
+    </w:p>
+    <w:p>
+      <w:pPr>
+        <w:pStyle w:val="Normal1"/>
+        <w:numPr>
+          <w:ilvl w:val="1"/>
           <w:numId w:val="2"/>
         </w:numPr>
         <w:ind w:left="720" w:hanging="360"/>
@@ -367,49 +756,118 @@
         <w:rPr>
           <w:sz w:val="28"/>
           <w:szCs w:val="28"/>
-          <w:rtl w:val="0"/>
-        </w:rPr>
-        <w:t xml:space="preserve">machine for experiments: …</w:t>
-      </w:r>
-      <w:r>
-        <w:rPr>
-          <w:rtl w:val="0"/>
-        </w:rPr>
+        </w:rPr>
+        <w:t>Save each computed statistic as a feature in a multi-dimensional space describing each graph</w:t>
+      </w:r>
+    </w:p>
+    <w:p>
+      <w:pPr>
+        <w:pStyle w:val="Normal1"/>
+        <w:numPr>
+          <w:ilvl w:val="1"/>
+          <w:numId w:val="2"/>
+        </w:numPr>
+        <w:ind w:left="720" w:hanging="360"/>
+        <w:rPr>
+          <w:sz w:val="28"/>
+          <w:szCs w:val="28"/>
+        </w:rPr>
+      </w:pPr>
+      <w:r>
+        <w:rPr>
+          <w:sz w:val="28"/>
+          <w:szCs w:val="28"/>
+        </w:rPr>
+        <w:t>Generate some random graphs based on the actual road networks and compute the same statistics for them</w:t>
+      </w:r>
+    </w:p>
+    <w:p>
+      <w:pPr>
+        <w:pStyle w:val="Normal1"/>
+        <w:numPr>
+          <w:ilvl w:val="1"/>
+          <w:numId w:val="2"/>
+        </w:numPr>
+        <w:ind w:left="720" w:hanging="360"/>
+        <w:rPr>
+          <w:sz w:val="28"/>
+          <w:szCs w:val="28"/>
+        </w:rPr>
+      </w:pPr>
+      <w:r>
+        <w:rPr>
+          <w:sz w:val="28"/>
+          <w:szCs w:val="28"/>
+        </w:rPr>
+        <w:t>Employ a clustering algorithm to group together road networks that share similar characteristics</w:t>
+      </w:r>
+    </w:p>
+    <w:p>
+      <w:pPr>
+        <w:pStyle w:val="Normal1"/>
+        <w:numPr>
+          <w:ilvl w:val="1"/>
+          <w:numId w:val="2"/>
+        </w:numPr>
+        <w:ind w:left="720" w:hanging="360"/>
+        <w:rPr>
+          <w:sz w:val="28"/>
+          <w:szCs w:val="28"/>
+        </w:rPr>
+      </w:pPr>
+      <w:r>
+        <w:rPr>
+          <w:sz w:val="28"/>
+          <w:szCs w:val="28"/>
+        </w:rPr>
+        <w:t>Verify if states with similar histories and geographies are grouped together in the same cluster and if they are distinguished from randomly generated networks</w:t>
       </w:r>
     </w:p>
     <w:sectPr>
-      <w:pgSz w:h="16838" w:w="11906" w:orient="portrait"/>
-      <w:pgMar w:bottom="1440.0000000000002" w:top="1440.0000000000002" w:left="1440.0000000000002" w:right="1440.0000000000002" w:header="720" w:footer="720"/>
-      <w:pgNumType w:start="1"/>
+      <w:type w:val="nextPage"/>
+      <w:pgSz w:w="11906" w:h="16838"/>
+      <w:pgMar w:left="1440" w:right="1440" w:gutter="0" w:header="0" w:top="1440" w:footer="0" w:bottom="1440"/>
+      <w:pgNumType w:start="1" w:fmt="decimal"/>
+      <w:formProt w:val="false"/>
+      <w:textDirection w:val="lrTb"/>
+      <w:docGrid w:type="default" w:linePitch="100" w:charSpace="4096"/>
     </w:sectPr>
   </w:body>
 </w:document>
 </file>
 
 <file path=word/numbering.xml><?xml version="1.0" encoding="utf-8"?>
-<w:numbering xmlns:mc="http://schemas.openxmlformats.org/markup-compatibility/2006" xmlns:o="urn:schemas-microsoft-com:office:office" xmlns:r="http://schemas.openxmlformats.org/officeDocument/2006/relationships" xmlns:m="http://schemas.openxmlformats.org/officeDocument/2006/math" xmlns:v="urn:schemas-microsoft-com:vml" xmlns:wp="http://schemas.openxmlformats.org/drawingml/2006/wordprocessingDrawing" xmlns:w10="urn:schemas-microsoft-com:office:word" xmlns:w="http://schemas.openxmlformats.org/wordprocessingml/2006/main" xmlns:wne="http://schemas.microsoft.com/office/word/2006/wordml" xmlns:sl="http://schemas.openxmlformats.org/schemaLibrary/2006/main" xmlns:a="http://schemas.openxmlformats.org/drawingml/2006/main" xmlns:pic="http://schemas.openxmlformats.org/drawingml/2006/picture" xmlns:c="http://schemas.openxmlformats.org/drawingml/2006/chart" xmlns:lc="http://schemas.openxmlformats.org/drawingml/2006/lockedCanvas" xmlns:dgm="http://schemas.openxmlformats.org/drawingml/2006/diagram" xmlns:wps="http://schemas.microsoft.com/office/word/2010/wordprocessingShape" xmlns:wpg="http://schemas.microsoft.com/office/word/2010/wordprocessingGroup" xmlns:w14="http://schemas.microsoft.com/office/word/2010/wordml" xmlns:w15="http://schemas.microsoft.com/office/word/2012/wordml" xmlns:w16="http://schemas.microsoft.com/office/word/2018/wordml" xmlns:w16cex="http://schemas.microsoft.com/office/word/2018/wordml/cex" xmlns:w16cid="http://schemas.microsoft.com/office/word/2016/wordml/cid" xmlns="http://schemas.microsoft.com/office/tasks/2019/documenttasks" xmlns:cr="http://schemas.microsoft.com/office/comments/2020/reactions">
+<w:numbering xmlns:w="http://schemas.openxmlformats.org/wordprocessingml/2006/main" xmlns:o="urn:schemas-microsoft-com:office:office" xmlns:r="http://schemas.openxmlformats.org/officeDocument/2006/relationships" xmlns:v="urn:schemas-microsoft-com:vml" xmlns:mc="http://schemas.openxmlformats.org/markup-compatibility/2006" xmlns:w14="http://schemas.microsoft.com/office/word/2010/wordml" mc:Ignorable="w14">
   <w:abstractNum w:abstractNumId="1">
     <w:lvl w:ilvl="0">
       <w:start w:val="1"/>
       <w:numFmt w:val="bullet"/>
-      <w:lvlText w:val="●"/>
-      <w:lvlJc w:val="left"/>
-      <w:pPr>
-        <w:ind w:left="720" w:hanging="360"/>
-      </w:pPr>
-      <w:rPr>
+      <w:lvlText w:val=""/>
+      <w:lvlJc w:val="left"/>
+      <w:pPr>
+        <w:tabs>
+          <w:tab w:val="num" w:pos="0"/>
+        </w:tabs>
+        <w:ind w:left="720" w:hanging="360"/>
+      </w:pPr>
+      <w:rPr>
+        <w:rFonts w:ascii="Wingdings" w:hAnsi="Wingdings" w:cs="Wingdings" w:hint="default"/>
         <w:u w:val="none"/>
       </w:rPr>
     </w:lvl>
     <w:lvl w:ilvl="1">
       <w:start w:val="1"/>
       <w:numFmt w:val="bullet"/>
-      <w:lvlText w:val="○"/>
-      <w:lvlJc w:val="left"/>
-      <w:pPr>
+      <w:lvlText w:val=""/>
+      <w:lvlJc w:val="left"/>
+      <w:pPr>
+        <w:tabs>
+          <w:tab w:val="num" w:pos="0"/>
+        </w:tabs>
         <w:ind w:left="1440" w:hanging="360"/>
       </w:pPr>
       <w:rPr>
+        <w:rFonts w:ascii="Wingdings 2" w:hAnsi="Wingdings 2" w:cs="Wingdings 2" w:hint="default"/>
         <w:u w:val="none"/>
       </w:rPr>
     </w:lvl>
@@ -419,33 +877,45 @@
       <w:lvlText w:val="■"/>
       <w:lvlJc w:val="left"/>
       <w:pPr>
+        <w:tabs>
+          <w:tab w:val="num" w:pos="0"/>
+        </w:tabs>
         <w:ind w:left="2160" w:hanging="360"/>
       </w:pPr>
       <w:rPr>
+        <w:rFonts w:ascii="OpenSymbol" w:hAnsi="OpenSymbol" w:cs="OpenSymbol" w:hint="default"/>
         <w:u w:val="none"/>
       </w:rPr>
     </w:lvl>
     <w:lvl w:ilvl="3">
       <w:start w:val="1"/>
       <w:numFmt w:val="bullet"/>
-      <w:lvlText w:val="●"/>
-      <w:lvlJc w:val="left"/>
-      <w:pPr>
+      <w:lvlText w:val=""/>
+      <w:lvlJc w:val="left"/>
+      <w:pPr>
+        <w:tabs>
+          <w:tab w:val="num" w:pos="0"/>
+        </w:tabs>
         <w:ind w:left="2880" w:hanging="360"/>
       </w:pPr>
       <w:rPr>
+        <w:rFonts w:ascii="Wingdings" w:hAnsi="Wingdings" w:cs="Wingdings" w:hint="default"/>
         <w:u w:val="none"/>
       </w:rPr>
     </w:lvl>
     <w:lvl w:ilvl="4">
       <w:start w:val="1"/>
       <w:numFmt w:val="bullet"/>
-      <w:lvlText w:val="○"/>
-      <w:lvlJc w:val="left"/>
-      <w:pPr>
+      <w:lvlText w:val=""/>
+      <w:lvlJc w:val="left"/>
+      <w:pPr>
+        <w:tabs>
+          <w:tab w:val="num" w:pos="0"/>
+        </w:tabs>
         <w:ind w:left="3600" w:hanging="360"/>
       </w:pPr>
       <w:rPr>
+        <w:rFonts w:ascii="Wingdings 2" w:hAnsi="Wingdings 2" w:cs="Wingdings 2" w:hint="default"/>
         <w:u w:val="none"/>
       </w:rPr>
     </w:lvl>
@@ -455,33 +925,45 @@
       <w:lvlText w:val="■"/>
       <w:lvlJc w:val="left"/>
       <w:pPr>
+        <w:tabs>
+          <w:tab w:val="num" w:pos="0"/>
+        </w:tabs>
         <w:ind w:left="4320" w:hanging="360"/>
       </w:pPr>
       <w:rPr>
+        <w:rFonts w:ascii="OpenSymbol" w:hAnsi="OpenSymbol" w:cs="OpenSymbol" w:hint="default"/>
         <w:u w:val="none"/>
       </w:rPr>
     </w:lvl>
     <w:lvl w:ilvl="6">
       <w:start w:val="1"/>
       <w:numFmt w:val="bullet"/>
-      <w:lvlText w:val="●"/>
-      <w:lvlJc w:val="left"/>
-      <w:pPr>
+      <w:lvlText w:val=""/>
+      <w:lvlJc w:val="left"/>
+      <w:pPr>
+        <w:tabs>
+          <w:tab w:val="num" w:pos="0"/>
+        </w:tabs>
         <w:ind w:left="5040" w:hanging="360"/>
       </w:pPr>
       <w:rPr>
+        <w:rFonts w:ascii="Wingdings" w:hAnsi="Wingdings" w:cs="Wingdings" w:hint="default"/>
         <w:u w:val="none"/>
       </w:rPr>
     </w:lvl>
     <w:lvl w:ilvl="7">
       <w:start w:val="1"/>
       <w:numFmt w:val="bullet"/>
-      <w:lvlText w:val="○"/>
-      <w:lvlJc w:val="left"/>
-      <w:pPr>
+      <w:lvlText w:val=""/>
+      <w:lvlJc w:val="left"/>
+      <w:pPr>
+        <w:tabs>
+          <w:tab w:val="num" w:pos="0"/>
+        </w:tabs>
         <w:ind w:left="5760" w:hanging="360"/>
       </w:pPr>
       <w:rPr>
+        <w:rFonts w:ascii="Wingdings 2" w:hAnsi="Wingdings 2" w:cs="Wingdings 2" w:hint="default"/>
         <w:u w:val="none"/>
       </w:rPr>
     </w:lvl>
@@ -491,9 +973,13 @@
       <w:lvlText w:val="■"/>
       <w:lvlJc w:val="left"/>
       <w:pPr>
+        <w:tabs>
+          <w:tab w:val="num" w:pos="0"/>
+        </w:tabs>
         <w:ind w:left="6480" w:hanging="360"/>
       </w:pPr>
       <w:rPr>
+        <w:rFonts w:ascii="OpenSymbol" w:hAnsi="OpenSymbol" w:cs="OpenSymbol" w:hint="default"/>
         <w:u w:val="none"/>
       </w:rPr>
     </w:lvl>
@@ -502,24 +988,32 @@
     <w:lvl w:ilvl="0">
       <w:start w:val="1"/>
       <w:numFmt w:val="bullet"/>
-      <w:lvlText w:val="●"/>
-      <w:lvlJc w:val="left"/>
-      <w:pPr>
-        <w:ind w:left="720" w:hanging="360"/>
-      </w:pPr>
-      <w:rPr>
+      <w:lvlText w:val=""/>
+      <w:lvlJc w:val="left"/>
+      <w:pPr>
+        <w:tabs>
+          <w:tab w:val="num" w:pos="0"/>
+        </w:tabs>
+        <w:ind w:left="720" w:hanging="360"/>
+      </w:pPr>
+      <w:rPr>
+        <w:rFonts w:ascii="Wingdings" w:hAnsi="Wingdings" w:cs="Wingdings" w:hint="default"/>
         <w:u w:val="none"/>
       </w:rPr>
     </w:lvl>
     <w:lvl w:ilvl="1">
       <w:start w:val="1"/>
       <w:numFmt w:val="bullet"/>
-      <w:lvlText w:val="○"/>
-      <w:lvlJc w:val="left"/>
-      <w:pPr>
+      <w:lvlText w:val=""/>
+      <w:lvlJc w:val="left"/>
+      <w:pPr>
+        <w:tabs>
+          <w:tab w:val="num" w:pos="0"/>
+        </w:tabs>
         <w:ind w:left="1440" w:hanging="360"/>
       </w:pPr>
       <w:rPr>
+        <w:rFonts w:ascii="Wingdings 2" w:hAnsi="Wingdings 2" w:cs="Wingdings 2" w:hint="default"/>
         <w:u w:val="none"/>
       </w:rPr>
     </w:lvl>
@@ -529,33 +1023,45 @@
       <w:lvlText w:val="■"/>
       <w:lvlJc w:val="left"/>
       <w:pPr>
+        <w:tabs>
+          <w:tab w:val="num" w:pos="0"/>
+        </w:tabs>
         <w:ind w:left="2160" w:hanging="360"/>
       </w:pPr>
       <w:rPr>
+        <w:rFonts w:ascii="OpenSymbol" w:hAnsi="OpenSymbol" w:cs="OpenSymbol" w:hint="default"/>
         <w:u w:val="none"/>
       </w:rPr>
     </w:lvl>
     <w:lvl w:ilvl="3">
       <w:start w:val="1"/>
       <w:numFmt w:val="bullet"/>
-      <w:lvlText w:val="●"/>
-      <w:lvlJc w:val="left"/>
-      <w:pPr>
+      <w:lvlText w:val=""/>
+      <w:lvlJc w:val="left"/>
+      <w:pPr>
+        <w:tabs>
+          <w:tab w:val="num" w:pos="0"/>
+        </w:tabs>
         <w:ind w:left="2880" w:hanging="360"/>
       </w:pPr>
       <w:rPr>
+        <w:rFonts w:ascii="Wingdings" w:hAnsi="Wingdings" w:cs="Wingdings" w:hint="default"/>
         <w:u w:val="none"/>
       </w:rPr>
     </w:lvl>
     <w:lvl w:ilvl="4">
       <w:start w:val="1"/>
       <w:numFmt w:val="bullet"/>
-      <w:lvlText w:val="○"/>
-      <w:lvlJc w:val="left"/>
-      <w:pPr>
+      <w:lvlText w:val=""/>
+      <w:lvlJc w:val="left"/>
+      <w:pPr>
+        <w:tabs>
+          <w:tab w:val="num" w:pos="0"/>
+        </w:tabs>
         <w:ind w:left="3600" w:hanging="360"/>
       </w:pPr>
       <w:rPr>
+        <w:rFonts w:ascii="Wingdings 2" w:hAnsi="Wingdings 2" w:cs="Wingdings 2" w:hint="default"/>
         <w:u w:val="none"/>
       </w:rPr>
     </w:lvl>
@@ -565,33 +1071,45 @@
       <w:lvlText w:val="■"/>
       <w:lvlJc w:val="left"/>
       <w:pPr>
+        <w:tabs>
+          <w:tab w:val="num" w:pos="0"/>
+        </w:tabs>
         <w:ind w:left="4320" w:hanging="360"/>
       </w:pPr>
       <w:rPr>
+        <w:rFonts w:ascii="OpenSymbol" w:hAnsi="OpenSymbol" w:cs="OpenSymbol" w:hint="default"/>
         <w:u w:val="none"/>
       </w:rPr>
     </w:lvl>
     <w:lvl w:ilvl="6">
       <w:start w:val="1"/>
       <w:numFmt w:val="bullet"/>
-      <w:lvlText w:val="●"/>
-      <w:lvlJc w:val="left"/>
-      <w:pPr>
+      <w:lvlText w:val=""/>
+      <w:lvlJc w:val="left"/>
+      <w:pPr>
+        <w:tabs>
+          <w:tab w:val="num" w:pos="0"/>
+        </w:tabs>
         <w:ind w:left="5040" w:hanging="360"/>
       </w:pPr>
       <w:rPr>
+        <w:rFonts w:ascii="Wingdings" w:hAnsi="Wingdings" w:cs="Wingdings" w:hint="default"/>
         <w:u w:val="none"/>
       </w:rPr>
     </w:lvl>
     <w:lvl w:ilvl="7">
       <w:start w:val="1"/>
       <w:numFmt w:val="bullet"/>
-      <w:lvlText w:val="○"/>
-      <w:lvlJc w:val="left"/>
-      <w:pPr>
+      <w:lvlText w:val=""/>
+      <w:lvlJc w:val="left"/>
+      <w:pPr>
+        <w:tabs>
+          <w:tab w:val="num" w:pos="0"/>
+        </w:tabs>
         <w:ind w:left="5760" w:hanging="360"/>
       </w:pPr>
       <w:rPr>
+        <w:rFonts w:ascii="Wingdings 2" w:hAnsi="Wingdings 2" w:cs="Wingdings 2" w:hint="default"/>
         <w:u w:val="none"/>
       </w:rPr>
     </w:lvl>
@@ -601,9 +1119,13 @@
       <w:lvlText w:val="■"/>
       <w:lvlJc w:val="left"/>
       <w:pPr>
+        <w:tabs>
+          <w:tab w:val="num" w:pos="0"/>
+        </w:tabs>
         <w:ind w:left="6480" w:hanging="360"/>
       </w:pPr>
       <w:rPr>
+        <w:rFonts w:ascii="OpenSymbol" w:hAnsi="OpenSymbol" w:cs="OpenSymbol" w:hint="default"/>
         <w:u w:val="none"/>
       </w:rPr>
     </w:lvl>
@@ -612,24 +1134,32 @@
     <w:lvl w:ilvl="0">
       <w:start w:val="1"/>
       <w:numFmt w:val="bullet"/>
-      <w:lvlText w:val="●"/>
-      <w:lvlJc w:val="left"/>
-      <w:pPr>
-        <w:ind w:left="720" w:hanging="360"/>
-      </w:pPr>
-      <w:rPr>
+      <w:lvlText w:val=""/>
+      <w:lvlJc w:val="left"/>
+      <w:pPr>
+        <w:tabs>
+          <w:tab w:val="num" w:pos="0"/>
+        </w:tabs>
+        <w:ind w:left="720" w:hanging="360"/>
+      </w:pPr>
+      <w:rPr>
+        <w:rFonts w:ascii="Wingdings" w:hAnsi="Wingdings" w:cs="Wingdings" w:hint="default"/>
         <w:u w:val="none"/>
       </w:rPr>
     </w:lvl>
     <w:lvl w:ilvl="1">
       <w:start w:val="1"/>
       <w:numFmt w:val="bullet"/>
-      <w:lvlText w:val="○"/>
-      <w:lvlJc w:val="left"/>
-      <w:pPr>
+      <w:lvlText w:val=""/>
+      <w:lvlJc w:val="left"/>
+      <w:pPr>
+        <w:tabs>
+          <w:tab w:val="num" w:pos="0"/>
+        </w:tabs>
         <w:ind w:left="1440" w:hanging="360"/>
       </w:pPr>
       <w:rPr>
+        <w:rFonts w:ascii="Wingdings 2" w:hAnsi="Wingdings 2" w:cs="Wingdings 2" w:hint="default"/>
         <w:u w:val="none"/>
       </w:rPr>
     </w:lvl>
@@ -639,33 +1169,45 @@
       <w:lvlText w:val="■"/>
       <w:lvlJc w:val="left"/>
       <w:pPr>
+        <w:tabs>
+          <w:tab w:val="num" w:pos="0"/>
+        </w:tabs>
         <w:ind w:left="2160" w:hanging="360"/>
       </w:pPr>
       <w:rPr>
+        <w:rFonts w:ascii="OpenSymbol" w:hAnsi="OpenSymbol" w:cs="OpenSymbol" w:hint="default"/>
         <w:u w:val="none"/>
       </w:rPr>
     </w:lvl>
     <w:lvl w:ilvl="3">
       <w:start w:val="1"/>
       <w:numFmt w:val="bullet"/>
-      <w:lvlText w:val="●"/>
-      <w:lvlJc w:val="left"/>
-      <w:pPr>
+      <w:lvlText w:val=""/>
+      <w:lvlJc w:val="left"/>
+      <w:pPr>
+        <w:tabs>
+          <w:tab w:val="num" w:pos="0"/>
+        </w:tabs>
         <w:ind w:left="2880" w:hanging="360"/>
       </w:pPr>
       <w:rPr>
+        <w:rFonts w:ascii="Wingdings" w:hAnsi="Wingdings" w:cs="Wingdings" w:hint="default"/>
         <w:u w:val="none"/>
       </w:rPr>
     </w:lvl>
     <w:lvl w:ilvl="4">
       <w:start w:val="1"/>
       <w:numFmt w:val="bullet"/>
-      <w:lvlText w:val="○"/>
-      <w:lvlJc w:val="left"/>
-      <w:pPr>
+      <w:lvlText w:val=""/>
+      <w:lvlJc w:val="left"/>
+      <w:pPr>
+        <w:tabs>
+          <w:tab w:val="num" w:pos="0"/>
+        </w:tabs>
         <w:ind w:left="3600" w:hanging="360"/>
       </w:pPr>
       <w:rPr>
+        <w:rFonts w:ascii="Wingdings 2" w:hAnsi="Wingdings 2" w:cs="Wingdings 2" w:hint="default"/>
         <w:u w:val="none"/>
       </w:rPr>
     </w:lvl>
@@ -675,33 +1217,45 @@
       <w:lvlText w:val="■"/>
       <w:lvlJc w:val="left"/>
       <w:pPr>
+        <w:tabs>
+          <w:tab w:val="num" w:pos="0"/>
+        </w:tabs>
         <w:ind w:left="4320" w:hanging="360"/>
       </w:pPr>
       <w:rPr>
+        <w:rFonts w:ascii="OpenSymbol" w:hAnsi="OpenSymbol" w:cs="OpenSymbol" w:hint="default"/>
         <w:u w:val="none"/>
       </w:rPr>
     </w:lvl>
     <w:lvl w:ilvl="6">
       <w:start w:val="1"/>
       <w:numFmt w:val="bullet"/>
-      <w:lvlText w:val="●"/>
-      <w:lvlJc w:val="left"/>
-      <w:pPr>
+      <w:lvlText w:val=""/>
+      <w:lvlJc w:val="left"/>
+      <w:pPr>
+        <w:tabs>
+          <w:tab w:val="num" w:pos="0"/>
+        </w:tabs>
         <w:ind w:left="5040" w:hanging="360"/>
       </w:pPr>
       <w:rPr>
+        <w:rFonts w:ascii="Wingdings" w:hAnsi="Wingdings" w:cs="Wingdings" w:hint="default"/>
         <w:u w:val="none"/>
       </w:rPr>
     </w:lvl>
     <w:lvl w:ilvl="7">
       <w:start w:val="1"/>
       <w:numFmt w:val="bullet"/>
-      <w:lvlText w:val="○"/>
-      <w:lvlJc w:val="left"/>
-      <w:pPr>
+      <w:lvlText w:val=""/>
+      <w:lvlJc w:val="left"/>
+      <w:pPr>
+        <w:tabs>
+          <w:tab w:val="num" w:pos="0"/>
+        </w:tabs>
         <w:ind w:left="5760" w:hanging="360"/>
       </w:pPr>
       <w:rPr>
+        <w:rFonts w:ascii="Wingdings 2" w:hAnsi="Wingdings 2" w:cs="Wingdings 2" w:hint="default"/>
         <w:u w:val="none"/>
       </w:rPr>
     </w:lvl>
@@ -711,11 +1265,134 @@
       <w:lvlText w:val="■"/>
       <w:lvlJc w:val="left"/>
       <w:pPr>
+        <w:tabs>
+          <w:tab w:val="num" w:pos="0"/>
+        </w:tabs>
         <w:ind w:left="6480" w:hanging="360"/>
       </w:pPr>
       <w:rPr>
-        <w:u w:val="none"/>
-      </w:rPr>
+        <w:rFonts w:ascii="OpenSymbol" w:hAnsi="OpenSymbol" w:cs="OpenSymbol" w:hint="default"/>
+        <w:u w:val="none"/>
+      </w:rPr>
+    </w:lvl>
+  </w:abstractNum>
+  <w:abstractNum w:abstractNumId="4">
+    <w:lvl w:ilvl="0">
+      <w:start w:val="1"/>
+      <w:numFmt w:val="none"/>
+      <w:suff w:val="nothing"/>
+      <w:lvlText w:val=""/>
+      <w:lvlJc w:val="left"/>
+      <w:pPr>
+        <w:tabs>
+          <w:tab w:val="num" w:pos="0"/>
+        </w:tabs>
+        <w:ind w:left="0" w:hanging="0"/>
+      </w:pPr>
+    </w:lvl>
+    <w:lvl w:ilvl="1">
+      <w:start w:val="1"/>
+      <w:numFmt w:val="none"/>
+      <w:suff w:val="nothing"/>
+      <w:lvlText w:val=""/>
+      <w:lvlJc w:val="left"/>
+      <w:pPr>
+        <w:tabs>
+          <w:tab w:val="num" w:pos="0"/>
+        </w:tabs>
+        <w:ind w:left="0" w:hanging="0"/>
+      </w:pPr>
+    </w:lvl>
+    <w:lvl w:ilvl="2">
+      <w:start w:val="1"/>
+      <w:numFmt w:val="none"/>
+      <w:suff w:val="nothing"/>
+      <w:lvlText w:val=""/>
+      <w:lvlJc w:val="left"/>
+      <w:pPr>
+        <w:tabs>
+          <w:tab w:val="num" w:pos="0"/>
+        </w:tabs>
+        <w:ind w:left="0" w:hanging="0"/>
+      </w:pPr>
+    </w:lvl>
+    <w:lvl w:ilvl="3">
+      <w:start w:val="1"/>
+      <w:numFmt w:val="none"/>
+      <w:suff w:val="nothing"/>
+      <w:lvlText w:val=""/>
+      <w:lvlJc w:val="left"/>
+      <w:pPr>
+        <w:tabs>
+          <w:tab w:val="num" w:pos="0"/>
+        </w:tabs>
+        <w:ind w:left="0" w:hanging="0"/>
+      </w:pPr>
+    </w:lvl>
+    <w:lvl w:ilvl="4">
+      <w:start w:val="1"/>
+      <w:numFmt w:val="none"/>
+      <w:suff w:val="nothing"/>
+      <w:lvlText w:val=""/>
+      <w:lvlJc w:val="left"/>
+      <w:pPr>
+        <w:tabs>
+          <w:tab w:val="num" w:pos="0"/>
+        </w:tabs>
+        <w:ind w:left="0" w:hanging="0"/>
+      </w:pPr>
+    </w:lvl>
+    <w:lvl w:ilvl="5">
+      <w:start w:val="1"/>
+      <w:numFmt w:val="none"/>
+      <w:suff w:val="nothing"/>
+      <w:lvlText w:val=""/>
+      <w:lvlJc w:val="left"/>
+      <w:pPr>
+        <w:tabs>
+          <w:tab w:val="num" w:pos="0"/>
+        </w:tabs>
+        <w:ind w:left="0" w:hanging="0"/>
+      </w:pPr>
+    </w:lvl>
+    <w:lvl w:ilvl="6">
+      <w:start w:val="1"/>
+      <w:numFmt w:val="none"/>
+      <w:suff w:val="nothing"/>
+      <w:lvlText w:val=""/>
+      <w:lvlJc w:val="left"/>
+      <w:pPr>
+        <w:tabs>
+          <w:tab w:val="num" w:pos="0"/>
+        </w:tabs>
+        <w:ind w:left="0" w:hanging="0"/>
+      </w:pPr>
+    </w:lvl>
+    <w:lvl w:ilvl="7">
+      <w:start w:val="1"/>
+      <w:numFmt w:val="none"/>
+      <w:suff w:val="nothing"/>
+      <w:lvlText w:val=""/>
+      <w:lvlJc w:val="left"/>
+      <w:pPr>
+        <w:tabs>
+          <w:tab w:val="num" w:pos="0"/>
+        </w:tabs>
+        <w:ind w:left="0" w:hanging="0"/>
+      </w:pPr>
+    </w:lvl>
+    <w:lvl w:ilvl="8">
+      <w:start w:val="1"/>
+      <w:numFmt w:val="none"/>
+      <w:suff w:val="nothing"/>
+      <w:lvlText w:val=""/>
+      <w:lvlJc w:val="left"/>
+      <w:pPr>
+        <w:tabs>
+          <w:tab w:val="num" w:pos="0"/>
+        </w:tabs>
+        <w:ind w:left="0" w:hanging="0"/>
+      </w:pPr>
     </w:lvl>
   </w:abstractNum>
   <w:num w:numId="1">
@@ -727,41 +1404,57 @@
   <w:num w:numId="3">
     <w:abstractNumId w:val="3"/>
   </w:num>
+  <w:num w:numId="4">
+    <w:abstractNumId w:val="4"/>
+  </w:num>
 </w:numbering>
 </file>
 
 <file path=word/styles.xml><?xml version="1.0" encoding="utf-8"?>
-<w:styles xmlns:mc="http://schemas.openxmlformats.org/markup-compatibility/2006" xmlns:o="urn:schemas-microsoft-com:office:office" xmlns:r="http://schemas.openxmlformats.org/officeDocument/2006/relationships" xmlns:m="http://schemas.openxmlformats.org/officeDocument/2006/math" xmlns:v="urn:schemas-microsoft-com:vml" xmlns:wp="http://schemas.openxmlformats.org/drawingml/2006/wordprocessingDrawing" xmlns:w10="urn:schemas-microsoft-com:office:word" xmlns:w="http://schemas.openxmlformats.org/wordprocessingml/2006/main" xmlns:wne="http://schemas.microsoft.com/office/word/2006/wordml" xmlns:sl="http://schemas.openxmlformats.org/schemaLibrary/2006/main" xmlns:a="http://schemas.openxmlformats.org/drawingml/2006/main" xmlns:pic="http://schemas.openxmlformats.org/drawingml/2006/picture" xmlns:c="http://schemas.openxmlformats.org/drawingml/2006/chart" xmlns:lc="http://schemas.openxmlformats.org/drawingml/2006/lockedCanvas" xmlns:dgm="http://schemas.openxmlformats.org/drawingml/2006/diagram" xmlns:wps="http://schemas.microsoft.com/office/word/2010/wordprocessingShape" xmlns:wpg="http://schemas.microsoft.com/office/word/2010/wordprocessingGroup" xmlns:w14="http://schemas.microsoft.com/office/word/2010/wordml" xmlns:w15="http://schemas.microsoft.com/office/word/2012/wordml" xmlns:w16="http://schemas.microsoft.com/office/word/2018/wordml" xmlns:w16cex="http://schemas.microsoft.com/office/word/2018/wordml/cex" xmlns:w16cid="http://schemas.microsoft.com/office/word/2016/wordml/cid" xmlns="http://schemas.microsoft.com/office/tasks/2019/documenttasks" xmlns:cr="http://schemas.microsoft.com/office/comments/2020/reactions">
+<w:styles xmlns:w="http://schemas.openxmlformats.org/wordprocessingml/2006/main" xmlns:w14="http://schemas.microsoft.com/office/word/2010/wordml" xmlns:mc="http://schemas.openxmlformats.org/markup-compatibility/2006" mc:Ignorable="w14">
   <w:docDefaults>
     <w:rPrDefault>
       <w:rPr>
-        <w:rFonts w:ascii="Arial" w:cs="Arial" w:eastAsia="Arial" w:hAnsi="Arial"/>
+        <w:rFonts w:ascii="Arial" w:hAnsi="Arial" w:eastAsia="Arial" w:cs="Arial"/>
         <w:sz w:val="22"/>
         <w:szCs w:val="22"/>
-        <w:lang w:val="it"/>
+        <w:lang w:val="it-IT" w:eastAsia="zh-CN" w:bidi="hi-IN"/>
       </w:rPr>
     </w:rPrDefault>
     <w:pPrDefault>
       <w:pPr>
-        <w:spacing w:line="276" w:lineRule="auto"/>
+        <w:suppressAutoHyphens w:val="true"/>
       </w:pPr>
     </w:pPrDefault>
   </w:docDefaults>
-  <w:style w:type="paragraph" w:styleId="Normal" w:default="1">
-    <w:name w:val="normal"/>
-  </w:style>
-  <w:style w:type="table" w:styleId="TableNormal" w:default="1">
-    <w:name w:val="Table Normal"/>
+  <w:style w:type="paragraph" w:styleId="Normal">
+    <w:name w:val="Normal"/>
+    <w:qFormat/>
+    <w:pPr>
+      <w:widowControl/>
+      <w:bidi w:val="0"/>
+      <w:spacing w:lineRule="auto" w:line="276" w:before="0" w:after="0"/>
+      <w:jc w:val="left"/>
+    </w:pPr>
+    <w:rPr>
+      <w:rFonts w:ascii="Arial" w:hAnsi="Arial" w:eastAsia="Arial" w:cs="Arial"/>
+      <w:color w:val="auto"/>
+      <w:kern w:val="0"/>
+      <w:sz w:val="22"/>
+      <w:szCs w:val="22"/>
+      <w:lang w:val="it-IT" w:eastAsia="zh-CN" w:bidi="hi-IN"/>
+    </w:rPr>
   </w:style>
   <w:style w:type="paragraph" w:styleId="Heading1">
-    <w:name w:val="heading 1"/>
-    <w:basedOn w:val="Normal"/>
-    <w:next w:val="Normal"/>
+    <w:name w:val="Heading 1"/>
+    <w:basedOn w:val="Normal1"/>
+    <w:next w:val="Normal1"/>
+    <w:qFormat/>
     <w:pPr>
-      <w:keepNext w:val="1"/>
-      <w:keepLines w:val="1"/>
-      <w:pageBreakBefore w:val="0"/>
-      <w:spacing w:after="120" w:before="400" w:lineRule="auto"/>
+      <w:keepNext w:val="true"/>
+      <w:keepLines/>
+      <w:pageBreakBefore w:val="false"/>
+      <w:spacing w:lineRule="auto" w:line="240" w:before="400" w:after="120"/>
     </w:pPr>
     <w:rPr>
       <w:sz w:val="40"/>
@@ -769,47 +1462,50 @@
     </w:rPr>
   </w:style>
   <w:style w:type="paragraph" w:styleId="Heading2">
-    <w:name w:val="heading 2"/>
-    <w:basedOn w:val="Normal"/>
-    <w:next w:val="Normal"/>
+    <w:name w:val="Heading 2"/>
+    <w:basedOn w:val="Normal1"/>
+    <w:next w:val="Normal1"/>
+    <w:qFormat/>
     <w:pPr>
-      <w:keepNext w:val="1"/>
-      <w:keepLines w:val="1"/>
-      <w:pageBreakBefore w:val="0"/>
-      <w:spacing w:after="120" w:before="360" w:lineRule="auto"/>
+      <w:keepNext w:val="true"/>
+      <w:keepLines/>
+      <w:pageBreakBefore w:val="false"/>
+      <w:spacing w:lineRule="auto" w:line="240" w:before="360" w:after="120"/>
     </w:pPr>
     <w:rPr>
-      <w:b w:val="0"/>
+      <w:b w:val="false"/>
       <w:sz w:val="32"/>
       <w:szCs w:val="32"/>
     </w:rPr>
   </w:style>
   <w:style w:type="paragraph" w:styleId="Heading3">
-    <w:name w:val="heading 3"/>
-    <w:basedOn w:val="Normal"/>
-    <w:next w:val="Normal"/>
+    <w:name w:val="Heading 3"/>
+    <w:basedOn w:val="Normal1"/>
+    <w:next w:val="Normal1"/>
+    <w:qFormat/>
     <w:pPr>
-      <w:keepNext w:val="1"/>
-      <w:keepLines w:val="1"/>
-      <w:pageBreakBefore w:val="0"/>
-      <w:spacing w:after="80" w:before="320" w:lineRule="auto"/>
+      <w:keepNext w:val="true"/>
+      <w:keepLines/>
+      <w:pageBreakBefore w:val="false"/>
+      <w:spacing w:lineRule="auto" w:line="240" w:before="320" w:after="80"/>
     </w:pPr>
     <w:rPr>
-      <w:b w:val="0"/>
+      <w:b w:val="false"/>
       <w:color w:val="434343"/>
       <w:sz w:val="28"/>
       <w:szCs w:val="28"/>
     </w:rPr>
   </w:style>
   <w:style w:type="paragraph" w:styleId="Heading4">
-    <w:name w:val="heading 4"/>
-    <w:basedOn w:val="Normal"/>
-    <w:next w:val="Normal"/>
+    <w:name w:val="Heading 4"/>
+    <w:basedOn w:val="Normal1"/>
+    <w:next w:val="Normal1"/>
+    <w:qFormat/>
     <w:pPr>
-      <w:keepNext w:val="1"/>
-      <w:keepLines w:val="1"/>
-      <w:pageBreakBefore w:val="0"/>
-      <w:spacing w:after="80" w:before="280" w:lineRule="auto"/>
+      <w:keepNext w:val="true"/>
+      <w:keepLines/>
+      <w:pageBreakBefore w:val="false"/>
+      <w:spacing w:lineRule="auto" w:line="240" w:before="280" w:after="80"/>
     </w:pPr>
     <w:rPr>
       <w:color w:val="666666"/>
@@ -818,14 +1514,15 @@
     </w:rPr>
   </w:style>
   <w:style w:type="paragraph" w:styleId="Heading5">
-    <w:name w:val="heading 5"/>
-    <w:basedOn w:val="Normal"/>
-    <w:next w:val="Normal"/>
+    <w:name w:val="Heading 5"/>
+    <w:basedOn w:val="Normal1"/>
+    <w:next w:val="Normal1"/>
+    <w:qFormat/>
     <w:pPr>
-      <w:keepNext w:val="1"/>
-      <w:keepLines w:val="1"/>
-      <w:pageBreakBefore w:val="0"/>
-      <w:spacing w:after="80" w:before="240" w:lineRule="auto"/>
+      <w:keepNext w:val="true"/>
+      <w:keepLines/>
+      <w:pageBreakBefore w:val="false"/>
+      <w:spacing w:lineRule="auto" w:line="240" w:before="240" w:after="80"/>
     </w:pPr>
     <w:rPr>
       <w:color w:val="666666"/>
@@ -834,31 +1531,109 @@
     </w:rPr>
   </w:style>
   <w:style w:type="paragraph" w:styleId="Heading6">
-    <w:name w:val="heading 6"/>
-    <w:basedOn w:val="Normal"/>
-    <w:next w:val="Normal"/>
+    <w:name w:val="Heading 6"/>
+    <w:basedOn w:val="Normal1"/>
+    <w:next w:val="Normal1"/>
+    <w:qFormat/>
     <w:pPr>
-      <w:keepNext w:val="1"/>
-      <w:keepLines w:val="1"/>
-      <w:pageBreakBefore w:val="0"/>
-      <w:spacing w:after="80" w:before="240" w:lineRule="auto"/>
+      <w:keepNext w:val="true"/>
+      <w:keepLines/>
+      <w:pageBreakBefore w:val="false"/>
+      <w:spacing w:lineRule="auto" w:line="240" w:before="240" w:after="80"/>
     </w:pPr>
     <w:rPr>
-      <w:i w:val="1"/>
+      <w:i/>
       <w:color w:val="666666"/>
       <w:sz w:val="22"/>
       <w:szCs w:val="22"/>
     </w:rPr>
   </w:style>
+  <w:style w:type="paragraph" w:styleId="Heading">
+    <w:name w:val="Heading"/>
+    <w:basedOn w:val="Normal"/>
+    <w:next w:val="TextBody"/>
+    <w:qFormat/>
+    <w:pPr>
+      <w:keepNext w:val="true"/>
+      <w:spacing w:before="240" w:after="120"/>
+    </w:pPr>
+    <w:rPr>
+      <w:rFonts w:ascii="Liberation Sans" w:hAnsi="Liberation Sans" w:eastAsia="Noto Sans CJK SC" w:cs="FreeSans"/>
+      <w:sz w:val="28"/>
+      <w:szCs w:val="28"/>
+    </w:rPr>
+  </w:style>
+  <w:style w:type="paragraph" w:styleId="TextBody">
+    <w:name w:val="Body Text"/>
+    <w:basedOn w:val="Normal"/>
+    <w:pPr>
+      <w:spacing w:lineRule="auto" w:line="276" w:before="0" w:after="140"/>
+    </w:pPr>
+    <w:rPr/>
+  </w:style>
+  <w:style w:type="paragraph" w:styleId="List">
+    <w:name w:val="List"/>
+    <w:basedOn w:val="TextBody"/>
+    <w:pPr/>
+    <w:rPr>
+      <w:rFonts w:cs="FreeSans"/>
+    </w:rPr>
+  </w:style>
+  <w:style w:type="paragraph" w:styleId="Caption">
+    <w:name w:val="Caption"/>
+    <w:basedOn w:val="Normal"/>
+    <w:qFormat/>
+    <w:pPr>
+      <w:suppressLineNumbers/>
+      <w:spacing w:before="120" w:after="120"/>
+    </w:pPr>
+    <w:rPr>
+      <w:rFonts w:cs="FreeSans"/>
+      <w:i/>
+      <w:iCs/>
+      <w:sz w:val="24"/>
+      <w:szCs w:val="24"/>
+    </w:rPr>
+  </w:style>
+  <w:style w:type="paragraph" w:styleId="Index">
+    <w:name w:val="Index"/>
+    <w:basedOn w:val="Normal"/>
+    <w:qFormat/>
+    <w:pPr>
+      <w:suppressLineNumbers/>
+    </w:pPr>
+    <w:rPr>
+      <w:rFonts w:cs="FreeSans"/>
+    </w:rPr>
+  </w:style>
+  <w:style w:type="paragraph" w:styleId="Normal1" w:default="1">
+    <w:name w:val="LO-normal"/>
+    <w:qFormat/>
+    <w:pPr>
+      <w:widowControl/>
+      <w:bidi w:val="0"/>
+      <w:spacing w:lineRule="auto" w:line="276" w:before="0" w:after="0"/>
+      <w:jc w:val="left"/>
+    </w:pPr>
+    <w:rPr>
+      <w:rFonts w:ascii="Arial" w:hAnsi="Arial" w:eastAsia="Arial" w:cs="Arial"/>
+      <w:color w:val="auto"/>
+      <w:kern w:val="0"/>
+      <w:sz w:val="22"/>
+      <w:szCs w:val="22"/>
+      <w:lang w:val="it-IT" w:eastAsia="zh-CN" w:bidi="hi-IN"/>
+    </w:rPr>
+  </w:style>
   <w:style w:type="paragraph" w:styleId="Title">
     <w:name w:val="Title"/>
-    <w:basedOn w:val="Normal"/>
-    <w:next w:val="Normal"/>
+    <w:basedOn w:val="Normal1"/>
+    <w:next w:val="Normal1"/>
+    <w:qFormat/>
     <w:pPr>
-      <w:keepNext w:val="1"/>
-      <w:keepLines w:val="1"/>
-      <w:pageBreakBefore w:val="0"/>
-      <w:spacing w:after="60" w:before="0" w:lineRule="auto"/>
+      <w:keepNext w:val="true"/>
+      <w:keepLines/>
+      <w:pageBreakBefore w:val="false"/>
+      <w:spacing w:lineRule="auto" w:line="240" w:before="0" w:after="60"/>
     </w:pPr>
     <w:rPr>
       <w:sz w:val="52"/>
@@ -867,21 +1642,25 @@
   </w:style>
   <w:style w:type="paragraph" w:styleId="Subtitle">
     <w:name w:val="Subtitle"/>
-    <w:basedOn w:val="Normal"/>
-    <w:next w:val="Normal"/>
+    <w:basedOn w:val="Normal1"/>
+    <w:next w:val="Normal1"/>
+    <w:qFormat/>
     <w:pPr>
-      <w:keepNext w:val="1"/>
-      <w:keepLines w:val="1"/>
-      <w:pageBreakBefore w:val="0"/>
-      <w:spacing w:after="320" w:before="0" w:lineRule="auto"/>
+      <w:keepNext w:val="true"/>
+      <w:keepLines/>
+      <w:pageBreakBefore w:val="false"/>
+      <w:spacing w:lineRule="auto" w:line="240" w:before="0" w:after="320"/>
     </w:pPr>
     <w:rPr>
-      <w:rFonts w:ascii="Arial" w:cs="Arial" w:eastAsia="Arial" w:hAnsi="Arial"/>
-      <w:i w:val="0"/>
+      <w:rFonts w:ascii="Arial" w:hAnsi="Arial" w:eastAsia="Arial" w:cs="Arial"/>
+      <w:i w:val="false"/>
       <w:color w:val="666666"/>
       <w:sz w:val="30"/>
       <w:szCs w:val="30"/>
     </w:rPr>
+  </w:style>
+  <w:style w:type="table" w:default="1" w:styleId="TableNormal">
+    <w:name w:val="Table Normal"/>
   </w:style>
 </w:styles>
 </file>

</xml_diff>